<commit_message>
added POS part 4 files to dir 'pos results part 4'
</commit_message>
<xml_diff>
--- a/Part 4.docx
+++ b/Part 4.docx
@@ -33,23 +33,7 @@
           <w:sz w:val="24"/>
           <w:szCs w:val="24"/>
         </w:rPr>
-        <w:t xml:space="preserve">Nadav Spitzer, 302228275. </w:t>
-      </w:r>
-      <w:proofErr w:type="spellStart"/>
-      <w:r>
-        <w:rPr>
-          <w:sz w:val="24"/>
-          <w:szCs w:val="24"/>
-        </w:rPr>
-        <w:t>Lior</w:t>
-      </w:r>
-      <w:proofErr w:type="spellEnd"/>
-      <w:r>
-        <w:rPr>
-          <w:sz w:val="24"/>
-          <w:szCs w:val="24"/>
-        </w:rPr>
-        <w:t xml:space="preserve"> Frenkel, </w:t>
+        <w:t xml:space="preserve">Nadav Spitzer, 302228275. Lior Frenkel, </w:t>
       </w:r>
       <w:r>
         <w:rPr>
@@ -78,26 +62,26 @@
           <w:szCs w:val="36"/>
           <w:u w:val="single"/>
         </w:rPr>
-        <w:t xml:space="preserve">Part </w:t>
-      </w:r>
+        <w:t>Part 4</w:t>
+      </w:r>
+    </w:p>
+    <w:p>
+      <w:pPr>
+        <w:rPr>
+          <w:sz w:val="24"/>
+          <w:szCs w:val="24"/>
+        </w:rPr>
+      </w:pPr>
       <w:r>
         <w:rPr>
           <w:b/>
           <w:bCs/>
-          <w:sz w:val="36"/>
-          <w:szCs w:val="36"/>
-          <w:u w:val="single"/>
-        </w:rPr>
-        <w:t>4</w:t>
-      </w:r>
-    </w:p>
-    <w:p>
-      <w:pPr>
-        <w:rPr>
-          <w:sz w:val="24"/>
-          <w:szCs w:val="24"/>
-        </w:rPr>
-      </w:pPr>
+          <w:sz w:val="24"/>
+          <w:szCs w:val="24"/>
+          <w:u w:val="single"/>
+        </w:rPr>
+        <w:t xml:space="preserve">NER task – </w:t>
+      </w:r>
       <w:r>
         <w:rPr>
           <w:b/>
@@ -106,26 +90,6 @@
           <w:szCs w:val="24"/>
           <w:u w:val="single"/>
         </w:rPr>
-        <w:t>NER</w:t>
-      </w:r>
-      <w:r>
-        <w:rPr>
-          <w:b/>
-          <w:bCs/>
-          <w:sz w:val="24"/>
-          <w:szCs w:val="24"/>
-          <w:u w:val="single"/>
-        </w:rPr>
-        <w:t xml:space="preserve"> task – </w:t>
-      </w:r>
-      <w:r>
-        <w:rPr>
-          <w:b/>
-          <w:bCs/>
-          <w:sz w:val="24"/>
-          <w:szCs w:val="24"/>
-          <w:u w:val="single"/>
-        </w:rPr>
         <w:t>With pretrained embeddings</w:t>
       </w:r>
     </w:p>
@@ -167,14 +131,7 @@
           <w:sz w:val="24"/>
           <w:szCs w:val="24"/>
         </w:rPr>
-        <w:t xml:space="preserve">Number of epochs: </w:t>
-      </w:r>
-      <w:r>
-        <w:rPr>
-          <w:sz w:val="24"/>
-          <w:szCs w:val="24"/>
-        </w:rPr>
-        <w:t>6</w:t>
+        <w:t>Number of epochs: 6</w:t>
       </w:r>
     </w:p>
     <w:p>
@@ -785,27 +742,7 @@
           <w:u w:val="single"/>
         </w:rPr>
         <w:lastRenderedPageBreak/>
-        <w:t>NER task – With</w:t>
-      </w:r>
-      <w:r>
-        <w:rPr>
-          <w:b/>
-          <w:bCs/>
-          <w:sz w:val="24"/>
-          <w:szCs w:val="24"/>
-          <w:u w:val="single"/>
-        </w:rPr>
-        <w:t>out</w:t>
-      </w:r>
-      <w:r>
-        <w:rPr>
-          <w:b/>
-          <w:bCs/>
-          <w:sz w:val="24"/>
-          <w:szCs w:val="24"/>
-          <w:u w:val="single"/>
-        </w:rPr>
-        <w:t xml:space="preserve"> pretrained embeddings</w:t>
+        <w:t>NER task – Without pretrained embeddings</w:t>
       </w:r>
     </w:p>
     <w:p>
@@ -1278,7 +1215,7 @@
           <w:u w:val="single"/>
         </w:rPr>
         <w:lastRenderedPageBreak/>
-        <w:t>POS</w:t>
+        <w:t xml:space="preserve">POS task – </w:t>
       </w:r>
       <w:r>
         <w:rPr>
@@ -1288,7 +1225,7 @@
           <w:szCs w:val="24"/>
           <w:u w:val="single"/>
         </w:rPr>
-        <w:t xml:space="preserve"> task – </w:t>
+        <w:t>With pretrained embeddings</w:t>
       </w:r>
     </w:p>
     <w:p>
@@ -1329,7 +1266,14 @@
           <w:sz w:val="24"/>
           <w:szCs w:val="24"/>
         </w:rPr>
-        <w:t>Number of epochs: 6</w:t>
+        <w:t xml:space="preserve">Number of epochs: </w:t>
+      </w:r>
+      <w:r>
+        <w:rPr>
+          <w:sz w:val="24"/>
+          <w:szCs w:val="24"/>
+        </w:rPr>
+        <w:t>7</w:t>
       </w:r>
     </w:p>
     <w:p>
@@ -1430,26 +1374,6 @@
           <w:szCs w:val="24"/>
         </w:rPr>
         <w:t>Dropout with 0.5 probability</w:t>
-      </w:r>
-    </w:p>
-    <w:p>
-      <w:pPr>
-        <w:pStyle w:val="a3"/>
-        <w:numPr>
-          <w:ilvl w:val="1"/>
-          <w:numId w:val="2"/>
-        </w:numPr>
-        <w:rPr>
-          <w:sz w:val="24"/>
-          <w:szCs w:val="24"/>
-        </w:rPr>
-      </w:pPr>
-      <w:r>
-        <w:rPr>
-          <w:sz w:val="24"/>
-          <w:szCs w:val="24"/>
-        </w:rPr>
-        <w:t>Pretrained: True</w:t>
       </w:r>
     </w:p>
     <w:p>
@@ -1497,7 +1421,7 @@
           <w:sz w:val="24"/>
           <w:szCs w:val="24"/>
         </w:rPr>
-        <w:t>0.00346</w:t>
+        <w:t>0.004016</w:t>
       </w:r>
     </w:p>
     <w:p>
@@ -1524,7 +1448,14 @@
           <w:sz w:val="24"/>
           <w:szCs w:val="24"/>
         </w:rPr>
-        <w:t>97.007%</w:t>
+        <w:t>96.35</w:t>
+      </w:r>
+      <w:r>
+        <w:rPr>
+          <w:sz w:val="24"/>
+          <w:szCs w:val="24"/>
+        </w:rPr>
+        <w:t>%</w:t>
       </w:r>
     </w:p>
     <w:p>
@@ -1551,7 +1482,48 @@
           <w:sz w:val="24"/>
           <w:szCs w:val="24"/>
         </w:rPr>
-        <w:t>0.00619</w:t>
+        <w:t>0.0056</w:t>
+      </w:r>
+      <w:r>
+        <w:rPr>
+          <w:sz w:val="24"/>
+          <w:szCs w:val="24"/>
+        </w:rPr>
+        <w:t>4</w:t>
+      </w:r>
+    </w:p>
+    <w:p>
+      <w:pPr>
+        <w:pStyle w:val="a3"/>
+        <w:numPr>
+          <w:ilvl w:val="1"/>
+          <w:numId w:val="2"/>
+        </w:numPr>
+        <w:rPr>
+          <w:sz w:val="24"/>
+          <w:szCs w:val="24"/>
+        </w:rPr>
+      </w:pPr>
+      <w:r>
+        <w:rPr>
+          <w:sz w:val="24"/>
+          <w:szCs w:val="24"/>
+        </w:rPr>
+        <w:t xml:space="preserve">Validation accuracy: </w:t>
+      </w:r>
+      <w:r>
+        <w:rPr>
+          <w:sz w:val="24"/>
+          <w:szCs w:val="24"/>
+        </w:rPr>
+        <w:t>94.684</w:t>
+      </w:r>
+      <w:r>
+        <w:rPr>
+          <w:sz w:val="24"/>
+          <w:szCs w:val="24"/>
+        </w:rPr>
+        <w:t>%</w:t>
       </w:r>
     </w:p>
     <w:p>
@@ -1568,24 +1540,72 @@
       </w:pPr>
       <w:r>
         <w:rPr>
-          <w:sz w:val="24"/>
-          <w:szCs w:val="24"/>
-        </w:rPr>
-        <w:t>Validation accuracy: 94.375%</w:t>
-      </w:r>
-    </w:p>
-    <w:p>
-      <w:pPr>
-        <w:pStyle w:val="a3"/>
-        <w:numPr>
-          <w:ilvl w:val="0"/>
-          <w:numId w:val="2"/>
-        </w:numPr>
-        <w:rPr>
-          <w:sz w:val="24"/>
-          <w:szCs w:val="24"/>
-        </w:rPr>
-      </w:pPr>
+          <w:noProof/>
+        </w:rPr>
+        <w:drawing>
+          <wp:anchor distT="0" distB="0" distL="114300" distR="114300" simplePos="0" relativeHeight="251664384" behindDoc="1" locked="0" layoutInCell="1" allowOverlap="1" wp14:anchorId="33929132" wp14:editId="1670AC0C">
+            <wp:simplePos x="0" y="0"/>
+            <wp:positionH relativeFrom="margin">
+              <wp:align>left</wp:align>
+            </wp:positionH>
+            <wp:positionV relativeFrom="paragraph">
+              <wp:posOffset>345440</wp:posOffset>
+            </wp:positionV>
+            <wp:extent cx="5784850" cy="2476500"/>
+            <wp:effectExtent l="0" t="0" r="6350" b="0"/>
+            <wp:wrapTight wrapText="bothSides">
+              <wp:wrapPolygon edited="0">
+                <wp:start x="0" y="0"/>
+                <wp:lineTo x="0" y="21434"/>
+                <wp:lineTo x="21553" y="21434"/>
+                <wp:lineTo x="21553" y="0"/>
+                <wp:lineTo x="0" y="0"/>
+              </wp:wrapPolygon>
+            </wp:wrapTight>
+            <wp:docPr id="2" name="תמונה 2"/>
+            <wp:cNvGraphicFramePr>
+              <a:graphicFrameLocks xmlns:a="http://schemas.openxmlformats.org/drawingml/2006/main" noChangeAspect="1"/>
+            </wp:cNvGraphicFramePr>
+            <a:graphic xmlns:a="http://schemas.openxmlformats.org/drawingml/2006/main">
+              <a:graphicData uri="http://schemas.openxmlformats.org/drawingml/2006/picture">
+                <pic:pic xmlns:pic="http://schemas.openxmlformats.org/drawingml/2006/picture">
+                  <pic:nvPicPr>
+                    <pic:cNvPr id="1" name=""/>
+                    <pic:cNvPicPr/>
+                  </pic:nvPicPr>
+                  <pic:blipFill>
+                    <a:blip r:embed="rId9">
+                      <a:extLst>
+                        <a:ext uri="{28A0092B-C50C-407E-A947-70E740481C1C}">
+                          <a14:useLocalDpi xmlns:a14="http://schemas.microsoft.com/office/drawing/2010/main" val="0"/>
+                        </a:ext>
+                      </a:extLst>
+                    </a:blip>
+                    <a:stretch>
+                      <a:fillRect/>
+                    </a:stretch>
+                  </pic:blipFill>
+                  <pic:spPr>
+                    <a:xfrm>
+                      <a:off x="0" y="0"/>
+                      <a:ext cx="5784850" cy="2476500"/>
+                    </a:xfrm>
+                    <a:prstGeom prst="rect">
+                      <a:avLst/>
+                    </a:prstGeom>
+                  </pic:spPr>
+                </pic:pic>
+              </a:graphicData>
+            </a:graphic>
+            <wp14:sizeRelH relativeFrom="margin">
+              <wp14:pctWidth>0</wp14:pctWidth>
+            </wp14:sizeRelH>
+            <wp14:sizeRelV relativeFrom="margin">
+              <wp14:pctHeight>0</wp14:pctHeight>
+            </wp14:sizeRelV>
+          </wp:anchor>
+        </w:drawing>
+      </w:r>
       <w:r>
         <w:rPr>
           <w:sz w:val="24"/>
@@ -1603,6 +1623,74 @@
           <w:szCs w:val="24"/>
         </w:rPr>
       </w:pPr>
+      <w:r>
+        <w:rPr>
+          <w:noProof/>
+        </w:rPr>
+        <w:drawing>
+          <wp:anchor distT="0" distB="0" distL="114300" distR="114300" simplePos="0" relativeHeight="251665408" behindDoc="1" locked="0" layoutInCell="1" allowOverlap="1" wp14:anchorId="4BFB444C" wp14:editId="02FB9BF8">
+            <wp:simplePos x="0" y="0"/>
+            <wp:positionH relativeFrom="margin">
+              <wp:align>center</wp:align>
+            </wp:positionH>
+            <wp:positionV relativeFrom="paragraph">
+              <wp:posOffset>2809240</wp:posOffset>
+            </wp:positionV>
+            <wp:extent cx="5314015" cy="2505075"/>
+            <wp:effectExtent l="0" t="0" r="1270" b="0"/>
+            <wp:wrapTight wrapText="bothSides">
+              <wp:wrapPolygon edited="0">
+                <wp:start x="0" y="0"/>
+                <wp:lineTo x="0" y="21354"/>
+                <wp:lineTo x="21528" y="21354"/>
+                <wp:lineTo x="21528" y="0"/>
+                <wp:lineTo x="0" y="0"/>
+              </wp:wrapPolygon>
+            </wp:wrapTight>
+            <wp:docPr id="3" name="תמונה 3"/>
+            <wp:cNvGraphicFramePr>
+              <a:graphicFrameLocks xmlns:a="http://schemas.openxmlformats.org/drawingml/2006/main" noChangeAspect="1"/>
+            </wp:cNvGraphicFramePr>
+            <a:graphic xmlns:a="http://schemas.openxmlformats.org/drawingml/2006/main">
+              <a:graphicData uri="http://schemas.openxmlformats.org/drawingml/2006/picture">
+                <pic:pic xmlns:pic="http://schemas.openxmlformats.org/drawingml/2006/picture">
+                  <pic:nvPicPr>
+                    <pic:cNvPr id="1" name=""/>
+                    <pic:cNvPicPr/>
+                  </pic:nvPicPr>
+                  <pic:blipFill>
+                    <a:blip r:embed="rId10">
+                      <a:extLst>
+                        <a:ext uri="{28A0092B-C50C-407E-A947-70E740481C1C}">
+                          <a14:useLocalDpi xmlns:a14="http://schemas.microsoft.com/office/drawing/2010/main" val="0"/>
+                        </a:ext>
+                      </a:extLst>
+                    </a:blip>
+                    <a:stretch>
+                      <a:fillRect/>
+                    </a:stretch>
+                  </pic:blipFill>
+                  <pic:spPr>
+                    <a:xfrm>
+                      <a:off x="0" y="0"/>
+                      <a:ext cx="5314015" cy="2505075"/>
+                    </a:xfrm>
+                    <a:prstGeom prst="rect">
+                      <a:avLst/>
+                    </a:prstGeom>
+                  </pic:spPr>
+                </pic:pic>
+              </a:graphicData>
+            </a:graphic>
+            <wp14:sizeRelH relativeFrom="margin">
+              <wp14:pctWidth>0</wp14:pctWidth>
+            </wp14:sizeRelH>
+            <wp14:sizeRelV relativeFrom="margin">
+              <wp14:pctHeight>0</wp14:pctHeight>
+            </wp14:sizeRelV>
+          </wp:anchor>
+        </w:drawing>
+      </w:r>
     </w:p>
     <w:p>
       <w:pPr>

</xml_diff>

<commit_message>
added POS not pretrained results to PDF
</commit_message>
<xml_diff>
--- a/Part 4.docx
+++ b/Part 4.docx
@@ -33,7 +33,23 @@
           <w:sz w:val="24"/>
           <w:szCs w:val="24"/>
         </w:rPr>
-        <w:t xml:space="preserve">Nadav Spitzer, 302228275. Lior Frenkel, </w:t>
+        <w:t xml:space="preserve">Nadav Spitzer, 302228275. </w:t>
+      </w:r>
+      <w:proofErr w:type="spellStart"/>
+      <w:r>
+        <w:rPr>
+          <w:sz w:val="24"/>
+          <w:szCs w:val="24"/>
+        </w:rPr>
+        <w:t>Lior</w:t>
+      </w:r>
+      <w:proofErr w:type="spellEnd"/>
+      <w:r>
+        <w:rPr>
+          <w:sz w:val="24"/>
+          <w:szCs w:val="24"/>
+        </w:rPr>
+        <w:t xml:space="preserve"> Frenkel, </w:t>
       </w:r>
       <w:r>
         <w:rPr>
@@ -1694,7 +1710,485 @@
     </w:p>
     <w:p>
       <w:pPr>
-        <w:jc w:val="center"/>
+        <w:rPr>
+          <w:sz w:val="24"/>
+          <w:szCs w:val="24"/>
+        </w:rPr>
+      </w:pPr>
+      <w:r>
+        <w:rPr>
+          <w:b/>
+          <w:bCs/>
+          <w:sz w:val="24"/>
+          <w:szCs w:val="24"/>
+          <w:u w:val="single"/>
+        </w:rPr>
+        <w:lastRenderedPageBreak/>
+        <w:t>POS task – Without pretrained embeddings</w:t>
+      </w:r>
+    </w:p>
+    <w:p>
+      <w:pPr>
+        <w:pStyle w:val="a3"/>
+        <w:numPr>
+          <w:ilvl w:val="0"/>
+          <w:numId w:val="4"/>
+        </w:numPr>
+        <w:rPr>
+          <w:sz w:val="24"/>
+          <w:szCs w:val="24"/>
+        </w:rPr>
+      </w:pPr>
+      <w:r>
+        <w:rPr>
+          <w:sz w:val="24"/>
+          <w:szCs w:val="24"/>
+          <w:u w:val="single"/>
+        </w:rPr>
+        <w:t>Parameters:</w:t>
+      </w:r>
+    </w:p>
+    <w:p>
+      <w:pPr>
+        <w:pStyle w:val="a3"/>
+        <w:numPr>
+          <w:ilvl w:val="1"/>
+          <w:numId w:val="4"/>
+        </w:numPr>
+        <w:rPr>
+          <w:sz w:val="24"/>
+          <w:szCs w:val="24"/>
+        </w:rPr>
+      </w:pPr>
+      <w:r>
+        <w:rPr>
+          <w:sz w:val="24"/>
+          <w:szCs w:val="24"/>
+        </w:rPr>
+        <w:t>Number of epochs: 15</w:t>
+      </w:r>
+    </w:p>
+    <w:p>
+      <w:pPr>
+        <w:pStyle w:val="a3"/>
+        <w:numPr>
+          <w:ilvl w:val="1"/>
+          <w:numId w:val="4"/>
+        </w:numPr>
+        <w:rPr>
+          <w:sz w:val="24"/>
+          <w:szCs w:val="24"/>
+        </w:rPr>
+      </w:pPr>
+      <w:r>
+        <w:rPr>
+          <w:sz w:val="24"/>
+          <w:szCs w:val="24"/>
+        </w:rPr>
+        <w:t>Learning rate: 1e-4</w:t>
+      </w:r>
+    </w:p>
+    <w:p>
+      <w:pPr>
+        <w:pStyle w:val="a3"/>
+        <w:numPr>
+          <w:ilvl w:val="1"/>
+          <w:numId w:val="4"/>
+        </w:numPr>
+        <w:rPr>
+          <w:sz w:val="24"/>
+          <w:szCs w:val="24"/>
+        </w:rPr>
+      </w:pPr>
+      <w:r>
+        <w:rPr>
+          <w:sz w:val="24"/>
+          <w:szCs w:val="24"/>
+        </w:rPr>
+        <w:t>Batch size: 32</w:t>
+      </w:r>
+    </w:p>
+    <w:p>
+      <w:pPr>
+        <w:pStyle w:val="a3"/>
+        <w:numPr>
+          <w:ilvl w:val="1"/>
+          <w:numId w:val="4"/>
+        </w:numPr>
+        <w:rPr>
+          <w:sz w:val="24"/>
+          <w:szCs w:val="24"/>
+        </w:rPr>
+      </w:pPr>
+      <w:r>
+        <w:rPr>
+          <w:sz w:val="24"/>
+          <w:szCs w:val="24"/>
+        </w:rPr>
+        <w:t>Hidden layer size: 150</w:t>
+      </w:r>
+    </w:p>
+    <w:p>
+      <w:pPr>
+        <w:pStyle w:val="a3"/>
+        <w:numPr>
+          <w:ilvl w:val="1"/>
+          <w:numId w:val="4"/>
+        </w:numPr>
+        <w:rPr>
+          <w:sz w:val="24"/>
+          <w:szCs w:val="24"/>
+        </w:rPr>
+      </w:pPr>
+      <w:r>
+        <w:rPr>
+          <w:sz w:val="24"/>
+          <w:szCs w:val="24"/>
+        </w:rPr>
+        <w:t>Optimizer: Adam</w:t>
+      </w:r>
+    </w:p>
+    <w:p>
+      <w:pPr>
+        <w:pStyle w:val="a3"/>
+        <w:numPr>
+          <w:ilvl w:val="1"/>
+          <w:numId w:val="4"/>
+        </w:numPr>
+        <w:rPr>
+          <w:sz w:val="24"/>
+          <w:szCs w:val="24"/>
+        </w:rPr>
+      </w:pPr>
+      <w:r>
+        <w:rPr>
+          <w:sz w:val="24"/>
+          <w:szCs w:val="24"/>
+        </w:rPr>
+        <w:t>Dropout with 0.5 probability</w:t>
+      </w:r>
+    </w:p>
+    <w:p>
+      <w:pPr>
+        <w:pStyle w:val="a3"/>
+        <w:numPr>
+          <w:ilvl w:val="0"/>
+          <w:numId w:val="4"/>
+        </w:numPr>
+        <w:rPr>
+          <w:sz w:val="24"/>
+          <w:szCs w:val="24"/>
+        </w:rPr>
+      </w:pPr>
+      <w:r>
+        <w:rPr>
+          <w:sz w:val="24"/>
+          <w:szCs w:val="24"/>
+          <w:u w:val="single"/>
+        </w:rPr>
+        <w:t>Results:</w:t>
+      </w:r>
+    </w:p>
+    <w:p>
+      <w:pPr>
+        <w:pStyle w:val="a3"/>
+        <w:numPr>
+          <w:ilvl w:val="1"/>
+          <w:numId w:val="4"/>
+        </w:numPr>
+        <w:rPr>
+          <w:sz w:val="24"/>
+          <w:szCs w:val="24"/>
+        </w:rPr>
+      </w:pPr>
+      <w:r>
+        <w:rPr>
+          <w:sz w:val="24"/>
+          <w:szCs w:val="24"/>
+        </w:rPr>
+        <w:t xml:space="preserve">Train loss: </w:t>
+      </w:r>
+      <w:r>
+        <w:rPr>
+          <w:sz w:val="24"/>
+          <w:szCs w:val="24"/>
+        </w:rPr>
+        <w:t>0.0043</w:t>
+      </w:r>
+      <w:r>
+        <w:rPr>
+          <w:sz w:val="24"/>
+          <w:szCs w:val="24"/>
+        </w:rPr>
+        <w:t>6</w:t>
+      </w:r>
+    </w:p>
+    <w:p>
+      <w:pPr>
+        <w:pStyle w:val="a3"/>
+        <w:numPr>
+          <w:ilvl w:val="1"/>
+          <w:numId w:val="4"/>
+        </w:numPr>
+        <w:rPr>
+          <w:sz w:val="24"/>
+          <w:szCs w:val="24"/>
+        </w:rPr>
+      </w:pPr>
+      <w:r>
+        <w:rPr>
+          <w:sz w:val="24"/>
+          <w:szCs w:val="24"/>
+        </w:rPr>
+        <w:t xml:space="preserve">Train accuracy: </w:t>
+      </w:r>
+      <w:r>
+        <w:rPr>
+          <w:sz w:val="24"/>
+          <w:szCs w:val="24"/>
+        </w:rPr>
+        <w:t>95.882</w:t>
+      </w:r>
+      <w:r>
+        <w:rPr>
+          <w:sz w:val="24"/>
+          <w:szCs w:val="24"/>
+        </w:rPr>
+        <w:t>%</w:t>
+      </w:r>
+    </w:p>
+    <w:p>
+      <w:pPr>
+        <w:pStyle w:val="a3"/>
+        <w:numPr>
+          <w:ilvl w:val="1"/>
+          <w:numId w:val="4"/>
+        </w:numPr>
+        <w:rPr>
+          <w:sz w:val="24"/>
+          <w:szCs w:val="24"/>
+        </w:rPr>
+      </w:pPr>
+      <w:r>
+        <w:rPr>
+          <w:sz w:val="24"/>
+          <w:szCs w:val="24"/>
+        </w:rPr>
+        <w:t xml:space="preserve">Validation loss: </w:t>
+      </w:r>
+      <w:r>
+        <w:rPr>
+          <w:sz w:val="24"/>
+          <w:szCs w:val="24"/>
+        </w:rPr>
+        <w:t>0.00570</w:t>
+      </w:r>
+      <w:r>
+        <w:rPr>
+          <w:sz w:val="24"/>
+          <w:szCs w:val="24"/>
+        </w:rPr>
+        <w:t>4</w:t>
+      </w:r>
+    </w:p>
+    <w:p>
+      <w:pPr>
+        <w:pStyle w:val="a3"/>
+        <w:numPr>
+          <w:ilvl w:val="1"/>
+          <w:numId w:val="4"/>
+        </w:numPr>
+        <w:rPr>
+          <w:sz w:val="24"/>
+          <w:szCs w:val="24"/>
+        </w:rPr>
+      </w:pPr>
+      <w:r>
+        <w:rPr>
+          <w:sz w:val="24"/>
+          <w:szCs w:val="24"/>
+        </w:rPr>
+        <w:t xml:space="preserve">Validation accuracy: </w:t>
+      </w:r>
+      <w:r>
+        <w:rPr>
+          <w:sz w:val="24"/>
+          <w:szCs w:val="24"/>
+        </w:rPr>
+        <w:t>94.22</w:t>
+      </w:r>
+      <w:r>
+        <w:rPr>
+          <w:sz w:val="24"/>
+          <w:szCs w:val="24"/>
+        </w:rPr>
+        <w:t>%</w:t>
+      </w:r>
+    </w:p>
+    <w:p>
+      <w:pPr>
+        <w:pStyle w:val="a3"/>
+        <w:numPr>
+          <w:ilvl w:val="0"/>
+          <w:numId w:val="4"/>
+        </w:numPr>
+        <w:rPr>
+          <w:sz w:val="24"/>
+          <w:szCs w:val="24"/>
+        </w:rPr>
+      </w:pPr>
+      <w:r>
+        <w:rPr>
+          <w:noProof/>
+        </w:rPr>
+        <w:drawing>
+          <wp:anchor distT="0" distB="0" distL="114300" distR="114300" simplePos="0" relativeHeight="251666432" behindDoc="1" locked="0" layoutInCell="1" allowOverlap="1" wp14:anchorId="415FB24D" wp14:editId="6A431F3B">
+            <wp:simplePos x="0" y="0"/>
+            <wp:positionH relativeFrom="margin">
+              <wp:align>left</wp:align>
+            </wp:positionH>
+            <wp:positionV relativeFrom="paragraph">
+              <wp:posOffset>203200</wp:posOffset>
+            </wp:positionV>
+            <wp:extent cx="6400800" cy="2603500"/>
+            <wp:effectExtent l="0" t="0" r="0" b="6350"/>
+            <wp:wrapTight wrapText="bothSides">
+              <wp:wrapPolygon edited="0">
+                <wp:start x="0" y="0"/>
+                <wp:lineTo x="0" y="21495"/>
+                <wp:lineTo x="21536" y="21495"/>
+                <wp:lineTo x="21536" y="0"/>
+                <wp:lineTo x="0" y="0"/>
+              </wp:wrapPolygon>
+            </wp:wrapTight>
+            <wp:docPr id="4" name="תמונה 4"/>
+            <wp:cNvGraphicFramePr>
+              <a:graphicFrameLocks xmlns:a="http://schemas.openxmlformats.org/drawingml/2006/main" noChangeAspect="1"/>
+            </wp:cNvGraphicFramePr>
+            <a:graphic xmlns:a="http://schemas.openxmlformats.org/drawingml/2006/main">
+              <a:graphicData uri="http://schemas.openxmlformats.org/drawingml/2006/picture">
+                <pic:pic xmlns:pic="http://schemas.openxmlformats.org/drawingml/2006/picture">
+                  <pic:nvPicPr>
+                    <pic:cNvPr id="1" name=""/>
+                    <pic:cNvPicPr/>
+                  </pic:nvPicPr>
+                  <pic:blipFill>
+                    <a:blip r:embed="rId11">
+                      <a:extLst>
+                        <a:ext uri="{28A0092B-C50C-407E-A947-70E740481C1C}">
+                          <a14:useLocalDpi xmlns:a14="http://schemas.microsoft.com/office/drawing/2010/main" val="0"/>
+                        </a:ext>
+                      </a:extLst>
+                    </a:blip>
+                    <a:stretch>
+                      <a:fillRect/>
+                    </a:stretch>
+                  </pic:blipFill>
+                  <pic:spPr>
+                    <a:xfrm>
+                      <a:off x="0" y="0"/>
+                      <a:ext cx="6400800" cy="2603500"/>
+                    </a:xfrm>
+                    <a:prstGeom prst="rect">
+                      <a:avLst/>
+                    </a:prstGeom>
+                  </pic:spPr>
+                </pic:pic>
+              </a:graphicData>
+            </a:graphic>
+            <wp14:sizeRelH relativeFrom="margin">
+              <wp14:pctWidth>0</wp14:pctWidth>
+            </wp14:sizeRelH>
+            <wp14:sizeRelV relativeFrom="margin">
+              <wp14:pctHeight>0</wp14:pctHeight>
+            </wp14:sizeRelV>
+          </wp:anchor>
+        </w:drawing>
+      </w:r>
+      <w:r>
+        <w:rPr>
+          <w:noProof/>
+        </w:rPr>
+        <w:drawing>
+          <wp:anchor distT="0" distB="0" distL="114300" distR="114300" simplePos="0" relativeHeight="251667456" behindDoc="1" locked="0" layoutInCell="1" allowOverlap="1" wp14:anchorId="504546D9" wp14:editId="0FD5C2CF">
+            <wp:simplePos x="0" y="0"/>
+            <wp:positionH relativeFrom="margin">
+              <wp:align>left</wp:align>
+            </wp:positionH>
+            <wp:positionV relativeFrom="paragraph">
+              <wp:posOffset>2921000</wp:posOffset>
+            </wp:positionV>
+            <wp:extent cx="6400800" cy="2593340"/>
+            <wp:effectExtent l="0" t="0" r="0" b="0"/>
+            <wp:wrapTight wrapText="bothSides">
+              <wp:wrapPolygon edited="0">
+                <wp:start x="0" y="0"/>
+                <wp:lineTo x="0" y="21420"/>
+                <wp:lineTo x="21536" y="21420"/>
+                <wp:lineTo x="21536" y="0"/>
+                <wp:lineTo x="0" y="0"/>
+              </wp:wrapPolygon>
+            </wp:wrapTight>
+            <wp:docPr id="11" name="תמונה 11"/>
+            <wp:cNvGraphicFramePr>
+              <a:graphicFrameLocks xmlns:a="http://schemas.openxmlformats.org/drawingml/2006/main" noChangeAspect="1"/>
+            </wp:cNvGraphicFramePr>
+            <a:graphic xmlns:a="http://schemas.openxmlformats.org/drawingml/2006/main">
+              <a:graphicData uri="http://schemas.openxmlformats.org/drawingml/2006/picture">
+                <pic:pic xmlns:pic="http://schemas.openxmlformats.org/drawingml/2006/picture">
+                  <pic:nvPicPr>
+                    <pic:cNvPr id="1" name=""/>
+                    <pic:cNvPicPr/>
+                  </pic:nvPicPr>
+                  <pic:blipFill>
+                    <a:blip r:embed="rId12">
+                      <a:extLst>
+                        <a:ext uri="{28A0092B-C50C-407E-A947-70E740481C1C}">
+                          <a14:useLocalDpi xmlns:a14="http://schemas.microsoft.com/office/drawing/2010/main" val="0"/>
+                        </a:ext>
+                      </a:extLst>
+                    </a:blip>
+                    <a:stretch>
+                      <a:fillRect/>
+                    </a:stretch>
+                  </pic:blipFill>
+                  <pic:spPr>
+                    <a:xfrm>
+                      <a:off x="0" y="0"/>
+                      <a:ext cx="6400800" cy="2593340"/>
+                    </a:xfrm>
+                    <a:prstGeom prst="rect">
+                      <a:avLst/>
+                    </a:prstGeom>
+                  </pic:spPr>
+                </pic:pic>
+              </a:graphicData>
+            </a:graphic>
+            <wp14:sizeRelH relativeFrom="margin">
+              <wp14:pctWidth>0</wp14:pctWidth>
+            </wp14:sizeRelH>
+            <wp14:sizeRelV relativeFrom="margin">
+              <wp14:pctHeight>0</wp14:pctHeight>
+            </wp14:sizeRelV>
+          </wp:anchor>
+        </w:drawing>
+      </w:r>
+      <w:r>
+        <w:rPr>
+          <w:sz w:val="24"/>
+          <w:szCs w:val="24"/>
+          <w:u w:val="single"/>
+        </w:rPr>
+        <w:t>Graphs:</w:t>
+      </w:r>
+    </w:p>
+    <w:p>
+      <w:pPr>
+        <w:pStyle w:val="a3"/>
+        <w:rPr>
+          <w:sz w:val="24"/>
+          <w:szCs w:val="24"/>
+        </w:rPr>
       </w:pPr>
     </w:p>
     <w:sectPr>
@@ -1967,6 +2461,92 @@
       </w:pPr>
     </w:lvl>
   </w:abstractNum>
+  <w:abstractNum w:abstractNumId="3" w15:restartNumberingAfterBreak="0">
+    <w:nsid w:val="66B57398"/>
+    <w:multiLevelType w:val="hybridMultilevel"/>
+    <w:tmpl w:val="74E61E26"/>
+    <w:lvl w:ilvl="0" w:tplc="0409000F">
+      <w:start w:val="1"/>
+      <w:numFmt w:val="decimal"/>
+      <w:lvlText w:val="%1."/>
+      <w:lvlJc w:val="left"/>
+      <w:pPr>
+        <w:ind w:left="720" w:hanging="360"/>
+      </w:pPr>
+    </w:lvl>
+    <w:lvl w:ilvl="1" w:tplc="04090019">
+      <w:start w:val="1"/>
+      <w:numFmt w:val="lowerLetter"/>
+      <w:lvlText w:val="%2."/>
+      <w:lvlJc w:val="left"/>
+      <w:pPr>
+        <w:ind w:left="1440" w:hanging="360"/>
+      </w:pPr>
+    </w:lvl>
+    <w:lvl w:ilvl="2" w:tplc="0409001B" w:tentative="1">
+      <w:start w:val="1"/>
+      <w:numFmt w:val="lowerRoman"/>
+      <w:lvlText w:val="%3."/>
+      <w:lvlJc w:val="right"/>
+      <w:pPr>
+        <w:ind w:left="2160" w:hanging="180"/>
+      </w:pPr>
+    </w:lvl>
+    <w:lvl w:ilvl="3" w:tplc="0409000F" w:tentative="1">
+      <w:start w:val="1"/>
+      <w:numFmt w:val="decimal"/>
+      <w:lvlText w:val="%4."/>
+      <w:lvlJc w:val="left"/>
+      <w:pPr>
+        <w:ind w:left="2880" w:hanging="360"/>
+      </w:pPr>
+    </w:lvl>
+    <w:lvl w:ilvl="4" w:tplc="04090019" w:tentative="1">
+      <w:start w:val="1"/>
+      <w:numFmt w:val="lowerLetter"/>
+      <w:lvlText w:val="%5."/>
+      <w:lvlJc w:val="left"/>
+      <w:pPr>
+        <w:ind w:left="3600" w:hanging="360"/>
+      </w:pPr>
+    </w:lvl>
+    <w:lvl w:ilvl="5" w:tplc="0409001B" w:tentative="1">
+      <w:start w:val="1"/>
+      <w:numFmt w:val="lowerRoman"/>
+      <w:lvlText w:val="%6."/>
+      <w:lvlJc w:val="right"/>
+      <w:pPr>
+        <w:ind w:left="4320" w:hanging="180"/>
+      </w:pPr>
+    </w:lvl>
+    <w:lvl w:ilvl="6" w:tplc="0409000F" w:tentative="1">
+      <w:start w:val="1"/>
+      <w:numFmt w:val="decimal"/>
+      <w:lvlText w:val="%7."/>
+      <w:lvlJc w:val="left"/>
+      <w:pPr>
+        <w:ind w:left="5040" w:hanging="360"/>
+      </w:pPr>
+    </w:lvl>
+    <w:lvl w:ilvl="7" w:tplc="04090019" w:tentative="1">
+      <w:start w:val="1"/>
+      <w:numFmt w:val="lowerLetter"/>
+      <w:lvlText w:val="%8."/>
+      <w:lvlJc w:val="left"/>
+      <w:pPr>
+        <w:ind w:left="5760" w:hanging="360"/>
+      </w:pPr>
+    </w:lvl>
+    <w:lvl w:ilvl="8" w:tplc="0409001B" w:tentative="1">
+      <w:start w:val="1"/>
+      <w:numFmt w:val="lowerRoman"/>
+      <w:lvlText w:val="%9."/>
+      <w:lvlJc w:val="right"/>
+      <w:pPr>
+        <w:ind w:left="6480" w:hanging="180"/>
+      </w:pPr>
+    </w:lvl>
+  </w:abstractNum>
   <w:num w:numId="1">
     <w:abstractNumId w:val="1"/>
   </w:num>
@@ -1975,6 +2555,9 @@
   </w:num>
   <w:num w:numId="3">
     <w:abstractNumId w:val="2"/>
+  </w:num>
+  <w:num w:numId="4">
+    <w:abstractNumId w:val="3"/>
   </w:num>
 </w:numbering>
 </file>

</xml_diff>